<commit_message>
I think it should be this equation
</commit_message>
<xml_diff>
--- a/Zadanie3/Irrelevant/MN_IS4_Zadanie3_g1-sprawozdanie.docx
+++ b/Zadanie3/Irrelevant/MN_IS4_Zadanie3_g1-sprawozdanie.docx
@@ -222,32 +222,54 @@
           <w:sz w:val="24"/>
           <w:szCs w:val="24"/>
         </w:rPr>
-        <w:t>nterpolacja Lagrange’a dla węzłów równoodległych</w:t>
-      </w:r>
-    </w:p>
-    <w:p>
-      <w:pPr>
-        <w:rPr>
-          <w:rFonts w:ascii="Times New Roman" w:eastAsia="Times New Roman" w:hAnsi="Times New Roman" w:cs="Times New Roman"/>
-          <w:sz w:val="20"/>
-          <w:szCs w:val="20"/>
-        </w:rPr>
-      </w:pPr>
-      <w:r>
-        <w:rPr>
-          <w:rFonts w:ascii="Times New Roman" w:eastAsia="Times New Roman" w:hAnsi="Times New Roman" w:cs="Times New Roman"/>
-          <w:sz w:val="20"/>
-          <w:szCs w:val="20"/>
-        </w:rPr>
-        <w:t xml:space="preserve"> </w:t>
-      </w:r>
-    </w:p>
-    <w:p>
-      <w:pPr>
+        <w:t xml:space="preserve">nterpolacja </w:t>
+      </w:r>
+      <w:proofErr w:type="spellStart"/>
+      <w:r>
         <w:rPr>
           <w:rFonts w:ascii="Times New Roman" w:eastAsia="Times New Roman" w:hAnsi="Times New Roman" w:cs="Times New Roman"/>
           <w:i/>
           <w:iCs/>
+          <w:sz w:val="24"/>
+          <w:szCs w:val="24"/>
+        </w:rPr>
+        <w:t>Lagrange’a</w:t>
+      </w:r>
+      <w:proofErr w:type="spellEnd"/>
+      <w:r>
+        <w:rPr>
+          <w:rFonts w:ascii="Times New Roman" w:eastAsia="Times New Roman" w:hAnsi="Times New Roman" w:cs="Times New Roman"/>
+          <w:i/>
+          <w:iCs/>
+          <w:sz w:val="24"/>
+          <w:szCs w:val="24"/>
+        </w:rPr>
+        <w:t xml:space="preserve"> dla węzłów równoodległych</w:t>
+      </w:r>
+    </w:p>
+    <w:p>
+      <w:pPr>
+        <w:rPr>
+          <w:rFonts w:ascii="Times New Roman" w:eastAsia="Times New Roman" w:hAnsi="Times New Roman" w:cs="Times New Roman"/>
+          <w:sz w:val="20"/>
+          <w:szCs w:val="20"/>
+        </w:rPr>
+      </w:pPr>
+      <w:r>
+        <w:rPr>
+          <w:rFonts w:ascii="Times New Roman" w:eastAsia="Times New Roman" w:hAnsi="Times New Roman" w:cs="Times New Roman"/>
+          <w:sz w:val="20"/>
+          <w:szCs w:val="20"/>
+        </w:rPr>
+        <w:t xml:space="preserve"> </w:t>
+      </w:r>
+    </w:p>
+    <w:p>
+      <w:pPr>
+        <w:rPr>
+          <w:rFonts w:ascii="Times New Roman" w:eastAsia="Times New Roman" w:hAnsi="Times New Roman" w:cs="Times New Roman"/>
+          <w:i/>
+          <w:iCs/>
           <w:sz w:val="20"/>
           <w:szCs w:val="20"/>
         </w:rPr>
@@ -301,7 +323,25 @@
           <w:sz w:val="20"/>
           <w:szCs w:val="20"/>
         </w:rPr>
-        <w:t xml:space="preserve"> była to metoda Lagrange’a dla węzłów równoodległych</w:t>
+        <w:t xml:space="preserve"> była to metoda </w:t>
+      </w:r>
+      <w:proofErr w:type="spellStart"/>
+      <w:r>
+        <w:rPr>
+          <w:rFonts w:ascii="Times New Roman" w:eastAsia="Times New Roman" w:hAnsi="Times New Roman" w:cs="Times New Roman"/>
+          <w:sz w:val="20"/>
+          <w:szCs w:val="20"/>
+        </w:rPr>
+        <w:t>Lagrange’a</w:t>
+      </w:r>
+      <w:proofErr w:type="spellEnd"/>
+      <w:r>
+        <w:rPr>
+          <w:rFonts w:ascii="Times New Roman" w:eastAsia="Times New Roman" w:hAnsi="Times New Roman" w:cs="Times New Roman"/>
+          <w:sz w:val="20"/>
+          <w:szCs w:val="20"/>
+        </w:rPr>
+        <w:t xml:space="preserve"> dla węzłów równoodległych</w:t>
       </w:r>
       <w:r>
         <w:rPr>
@@ -368,15 +408,7 @@
             <w:sz w:val="20"/>
             <w:szCs w:val="20"/>
           </w:rPr>
-          <m:t>N</m:t>
-        </m:r>
-        <m:r>
-          <w:rPr>
-            <w:rFonts w:ascii="Cambria Math" w:eastAsia="Times New Roman" w:hAnsi="Cambria Math" w:cs="Times New Roman"/>
-            <w:sz w:val="20"/>
-            <w:szCs w:val="20"/>
-          </w:rPr>
-          <m:t>+1</m:t>
+          <m:t>N+1</m:t>
         </m:r>
       </m:oMath>
       <w:r>
@@ -487,6 +519,7 @@
         </w:rPr>
         <w:t xml:space="preserve"> </w:t>
       </w:r>
+      <w:proofErr w:type="spellStart"/>
       <w:r>
         <w:rPr>
           <w:rFonts w:ascii="Times New Roman" w:eastAsia="Times New Roman" w:hAnsi="Times New Roman" w:cs="Times New Roman"/>
@@ -495,6 +528,7 @@
         </w:rPr>
         <w:t>Lagrange’a</w:t>
       </w:r>
+      <w:proofErr w:type="spellEnd"/>
       <w:r>
         <w:rPr>
           <w:rFonts w:ascii="Times New Roman" w:eastAsia="Times New Roman" w:hAnsi="Times New Roman" w:cs="Times New Roman"/>
@@ -506,7 +540,7 @@
     </w:p>
     <w:p>
       <w:pPr>
-        <w:pStyle w:val="ListParagraph"/>
+        <w:pStyle w:val="Akapitzlist"/>
         <w:numPr>
           <w:ilvl w:val="0"/>
           <w:numId w:val="7"/>
@@ -619,7 +653,7 @@
     </w:p>
     <w:p>
       <w:pPr>
-        <w:pStyle w:val="ListParagraph"/>
+        <w:pStyle w:val="Akapitzlist"/>
         <w:numPr>
           <w:ilvl w:val="0"/>
           <w:numId w:val="7"/>
@@ -666,11 +700,13 @@
     </w:p>
     <w:p>
       <w:pPr>
-        <w:pStyle w:val="ListParagraph"/>
+        <w:pStyle w:val="Akapitzlist"/>
         <w:spacing w:after="0"/>
         <w:ind w:left="786"/>
         <w:rPr>
           <w:rFonts w:ascii="Times New Roman" w:eastAsia="Times New Roman" w:hAnsi="Times New Roman" w:cs="Times New Roman"/>
+          <w:i/>
+          <w:iCs/>
           <w:vanish/>
           <w:sz w:val="20"/>
           <w:szCs w:val="20"/>
@@ -680,9 +716,6 @@
       <m:oMathPara>
         <m:oMath>
           <m:r>
-            <m:rPr>
-              <m:sty m:val="p"/>
-            </m:rPr>
             <w:rPr>
               <w:rFonts w:ascii="Cambria Math" w:eastAsia="Times New Roman" w:hAnsi="Cambria Math" w:cs="Times New Roman"/>
               <w:sz w:val="28"/>
@@ -695,6 +728,8 @@
               <m:ctrlPr>
                 <w:rPr>
                   <w:rFonts w:ascii="Cambria Math" w:eastAsia="Times New Roman" w:hAnsi="Cambria Math" w:cs="Times New Roman"/>
+                  <w:i/>
+                  <w:iCs/>
                   <w:sz w:val="28"/>
                   <w:szCs w:val="28"/>
                 </w:rPr>
@@ -709,14 +744,6 @@
                 </w:rPr>
                 <m:t>x</m:t>
               </m:r>
-              <m:ctrlPr>
-                <w:rPr>
-                  <w:rFonts w:ascii="Cambria Math" w:eastAsia="Times New Roman" w:hAnsi="Cambria Math" w:cs="Times New Roman"/>
-                  <w:i/>
-                  <w:sz w:val="28"/>
-                  <w:szCs w:val="28"/>
-                </w:rPr>
-              </m:ctrlPr>
             </m:e>
           </m:d>
           <m:r>
@@ -733,6 +760,8 @@
               <m:ctrlPr>
                 <w:rPr>
                   <w:rFonts w:ascii="Cambria Math" w:eastAsia="Times New Roman" w:hAnsi="Cambria Math" w:cs="Times New Roman"/>
+                  <w:i/>
+                  <w:iCs/>
                   <w:sz w:val="28"/>
                   <w:szCs w:val="28"/>
                 </w:rPr>
@@ -747,14 +776,6 @@
                 </w:rPr>
                 <m:t>i=0</m:t>
               </m:r>
-              <m:ctrlPr>
-                <w:rPr>
-                  <w:rFonts w:ascii="Cambria Math" w:eastAsia="Times New Roman" w:hAnsi="Cambria Math" w:cs="Times New Roman"/>
-                  <w:i/>
-                  <w:sz w:val="28"/>
-                  <w:szCs w:val="28"/>
-                </w:rPr>
-              </m:ctrlPr>
             </m:sub>
             <m:sup>
               <m:r>
@@ -765,14 +786,6 @@
                 </w:rPr>
                 <m:t>n</m:t>
               </m:r>
-              <m:ctrlPr>
-                <w:rPr>
-                  <w:rFonts w:ascii="Cambria Math" w:eastAsia="Times New Roman" w:hAnsi="Cambria Math" w:cs="Times New Roman"/>
-                  <w:i/>
-                  <w:sz w:val="28"/>
-                  <w:szCs w:val="28"/>
-                </w:rPr>
-              </m:ctrlPr>
             </m:sup>
             <m:e>
               <m:d>
@@ -781,6 +794,7 @@
                     <w:rPr>
                       <w:rFonts w:ascii="Cambria Math" w:eastAsia="Times New Roman" w:hAnsi="Cambria Math" w:cs="Times New Roman"/>
                       <w:i/>
+                      <w:iCs/>
                       <w:sz w:val="28"/>
                       <w:szCs w:val="28"/>
                     </w:rPr>
@@ -793,6 +807,7 @@
                         <w:rPr>
                           <w:rFonts w:ascii="Cambria Math" w:eastAsia="Times New Roman" w:hAnsi="Cambria Math" w:cs="Times New Roman"/>
                           <w:i/>
+                          <w:iCs/>
                           <w:sz w:val="28"/>
                           <w:szCs w:val="28"/>
                         </w:rPr>
@@ -820,9 +835,6 @@
                     </m:sub>
                   </m:sSub>
                   <m:r>
-                    <m:rPr>
-                      <m:sty m:val="p"/>
-                    </m:rPr>
                     <w:rPr>
                       <w:rFonts w:ascii="Cambria Math" w:eastAsia="Times New Roman" w:hAnsi="Cambria Math" w:cs="Times New Roman"/>
                       <w:sz w:val="28"/>
@@ -836,6 +848,8 @@
                       <m:ctrlPr>
                         <w:rPr>
                           <w:rFonts w:ascii="Cambria Math" w:eastAsia="Times New Roman" w:hAnsi="Cambria Math" w:cs="Times New Roman"/>
+                          <w:i/>
+                          <w:iCs/>
                           <w:sz w:val="28"/>
                           <w:szCs w:val="28"/>
                         </w:rPr>
@@ -848,43 +862,8 @@
                           <w:sz w:val="28"/>
                           <w:szCs w:val="28"/>
                         </w:rPr>
-                        <m:t>j=0  </m:t>
+                        <m:t>j=0  j≠i</m:t>
                       </m:r>
-                      <m:r>
-                        <w:rPr>
-                          <w:rFonts w:ascii="Cambria Math" w:eastAsia="Times New Roman" w:hAnsi="Cambria Math" w:cs="Times New Roman"/>
-                          <w:sz w:val="28"/>
-                          <w:szCs w:val="28"/>
-                        </w:rPr>
-                        <m:t>j</m:t>
-                      </m:r>
-                      <m:r>
-                        <m:rPr>
-                          <m:sty m:val="p"/>
-                        </m:rPr>
-                        <w:rPr>
-                          <w:rFonts w:ascii="Cambria Math" w:eastAsia="Times New Roman" w:hAnsi="Cambria Math" w:cs="Times New Roman"/>
-                          <w:sz w:val="28"/>
-                          <w:szCs w:val="28"/>
-                        </w:rPr>
-                        <m:t>≠</m:t>
-                      </m:r>
-                      <m:r>
-                        <w:rPr>
-                          <w:rFonts w:ascii="Cambria Math" w:eastAsia="Times New Roman" w:hAnsi="Cambria Math" w:cs="Times New Roman"/>
-                          <w:sz w:val="28"/>
-                          <w:szCs w:val="28"/>
-                        </w:rPr>
-                        <m:t>i</m:t>
-                      </m:r>
-                      <m:ctrlPr>
-                        <w:rPr>
-                          <w:rFonts w:ascii="Cambria Math" w:eastAsia="Times New Roman" w:hAnsi="Cambria Math" w:cs="Times New Roman"/>
-                          <w:i/>
-                          <w:sz w:val="28"/>
-                          <w:szCs w:val="28"/>
-                        </w:rPr>
-                      </m:ctrlPr>
                     </m:sub>
                     <m:sup>
                       <m:r>
@@ -895,14 +874,6 @@
                         </w:rPr>
                         <m:t>n</m:t>
                       </m:r>
-                      <m:ctrlPr>
-                        <w:rPr>
-                          <w:rFonts w:ascii="Cambria Math" w:eastAsia="Times New Roman" w:hAnsi="Cambria Math" w:cs="Times New Roman"/>
-                          <w:i/>
-                          <w:sz w:val="28"/>
-                          <w:szCs w:val="28"/>
-                        </w:rPr>
-                      </m:ctrlPr>
                     </m:sup>
                     <m:e>
                       <m:d>
@@ -911,6 +882,7 @@
                             <w:rPr>
                               <w:rFonts w:ascii="Cambria Math" w:eastAsia="Times New Roman" w:hAnsi="Cambria Math" w:cs="Times New Roman"/>
                               <w:i/>
+                              <w:iCs/>
                               <w:sz w:val="28"/>
                               <w:szCs w:val="28"/>
                             </w:rPr>
@@ -922,6 +894,8 @@
                               <m:ctrlPr>
                                 <w:rPr>
                                   <w:rFonts w:ascii="Cambria Math" w:eastAsia="Times New Roman" w:hAnsi="Cambria Math" w:cs="Times New Roman"/>
+                                  <w:i/>
+                                  <w:iCs/>
                                   <w:sz w:val="28"/>
                                   <w:szCs w:val="28"/>
                                 </w:rPr>
@@ -934,121 +908,18 @@
                                   <w:sz w:val="28"/>
                                   <w:szCs w:val="28"/>
                                 </w:rPr>
-                                <m:t>x-</m:t>
+                                <m:t>t-j</m:t>
                               </m:r>
-                              <m:sSub>
-                                <m:sSubPr>
-                                  <m:ctrlPr>
-                                    <w:rPr>
-                                      <w:rFonts w:ascii="Cambria Math" w:eastAsia="Times New Roman" w:hAnsi="Cambria Math" w:cs="Times New Roman"/>
-                                      <w:i/>
-                                      <w:sz w:val="28"/>
-                                      <w:szCs w:val="28"/>
-                                    </w:rPr>
-                                  </m:ctrlPr>
-                                </m:sSubPr>
-                                <m:e>
-                                  <m:r>
-                                    <w:rPr>
-                                      <w:rFonts w:ascii="Cambria Math" w:eastAsia="Times New Roman" w:hAnsi="Cambria Math" w:cs="Times New Roman"/>
-                                      <w:sz w:val="28"/>
-                                      <w:szCs w:val="28"/>
-                                    </w:rPr>
-                                    <m:t>x</m:t>
-                                  </m:r>
-                                </m:e>
-                                <m:sub>
-                                  <m:r>
-                                    <w:rPr>
-                                      <w:rFonts w:ascii="Cambria Math" w:eastAsia="Times New Roman" w:hAnsi="Cambria Math" w:cs="Times New Roman"/>
-                                      <w:sz w:val="28"/>
-                                      <w:szCs w:val="28"/>
-                                    </w:rPr>
-                                    <m:t>j</m:t>
-                                  </m:r>
-                                </m:sub>
-                              </m:sSub>
                             </m:num>
                             <m:den>
-                              <m:sSub>
-                                <m:sSubPr>
-                                  <m:ctrlPr>
-                                    <w:rPr>
-                                      <w:rFonts w:ascii="Cambria Math" w:eastAsia="Times New Roman" w:hAnsi="Cambria Math" w:cs="Times New Roman"/>
-                                      <w:i/>
-                                      <w:sz w:val="28"/>
-                                      <w:szCs w:val="28"/>
-                                    </w:rPr>
-                                  </m:ctrlPr>
-                                </m:sSubPr>
-                                <m:e>
-                                  <m:r>
-                                    <w:rPr>
-                                      <w:rFonts w:ascii="Cambria Math" w:eastAsia="Times New Roman" w:hAnsi="Cambria Math" w:cs="Times New Roman"/>
-                                      <w:sz w:val="28"/>
-                                      <w:szCs w:val="28"/>
-                                    </w:rPr>
-                                    <m:t>x</m:t>
-                                  </m:r>
-                                  <m:ctrlPr>
-                                    <w:rPr>
-                                      <w:rFonts w:ascii="Cambria Math" w:eastAsia="Times New Roman" w:hAnsi="Cambria Math" w:cs="Times New Roman"/>
-                                      <w:sz w:val="28"/>
-                                      <w:szCs w:val="28"/>
-                                    </w:rPr>
-                                  </m:ctrlPr>
-                                </m:e>
-                                <m:sub>
-                                  <m:r>
-                                    <w:rPr>
-                                      <w:rFonts w:ascii="Cambria Math" w:eastAsia="Times New Roman" w:hAnsi="Cambria Math" w:cs="Times New Roman"/>
-                                      <w:sz w:val="28"/>
-                                      <w:szCs w:val="28"/>
-                                    </w:rPr>
-                                    <m:t>i</m:t>
-                                  </m:r>
-                                </m:sub>
-                              </m:sSub>
                               <m:r>
                                 <w:rPr>
                                   <w:rFonts w:ascii="Cambria Math" w:eastAsia="Times New Roman" w:hAnsi="Cambria Math" w:cs="Times New Roman"/>
                                   <w:sz w:val="28"/>
                                   <w:szCs w:val="28"/>
                                 </w:rPr>
-                                <m:t>-</m:t>
+                                <m:t>i-j</m:t>
                               </m:r>
-                              <m:sSub>
-                                <m:sSubPr>
-                                  <m:ctrlPr>
-                                    <w:rPr>
-                                      <w:rFonts w:ascii="Cambria Math" w:eastAsia="Times New Roman" w:hAnsi="Cambria Math" w:cs="Times New Roman"/>
-                                      <w:i/>
-                                      <w:sz w:val="28"/>
-                                      <w:szCs w:val="28"/>
-                                    </w:rPr>
-                                  </m:ctrlPr>
-                                </m:sSubPr>
-                                <m:e>
-                                  <m:r>
-                                    <w:rPr>
-                                      <w:rFonts w:ascii="Cambria Math" w:eastAsia="Times New Roman" w:hAnsi="Cambria Math" w:cs="Times New Roman"/>
-                                      <w:sz w:val="28"/>
-                                      <w:szCs w:val="28"/>
-                                    </w:rPr>
-                                    <m:t>x</m:t>
-                                  </m:r>
-                                </m:e>
-                                <m:sub>
-                                  <m:r>
-                                    <w:rPr>
-                                      <w:rFonts w:ascii="Cambria Math" w:eastAsia="Times New Roman" w:hAnsi="Cambria Math" w:cs="Times New Roman"/>
-                                      <w:sz w:val="28"/>
-                                      <w:szCs w:val="28"/>
-                                    </w:rPr>
-                                    <m:t>j</m:t>
-                                  </m:r>
-                                </m:sub>
-                              </m:sSub>
                             </m:den>
                           </m:f>
                         </m:e>
@@ -1057,16 +928,16 @@
                   </m:nary>
                 </m:e>
               </m:d>
-              <m:ctrlPr>
-                <w:rPr>
-                  <w:rFonts w:ascii="Cambria Math" w:eastAsia="Times New Roman" w:hAnsi="Cambria Math" w:cs="Times New Roman"/>
-                  <w:i/>
-                  <w:sz w:val="28"/>
-                  <w:szCs w:val="28"/>
-                </w:rPr>
-              </m:ctrlPr>
             </m:e>
           </m:nary>
+          <m:r>
+            <w:rPr>
+              <w:rFonts w:ascii="Cambria Math" w:eastAsia="Times New Roman" w:hAnsi="Cambria Math" w:cs="Times New Roman"/>
+              <w:sz w:val="28"/>
+              <w:szCs w:val="28"/>
+            </w:rPr>
+            <m:t>,       j=0,1,...,n</m:t>
+          </m:r>
         </m:oMath>
       </m:oMathPara>
     </w:p>
@@ -1077,15 +948,19 @@
           <w:rFonts w:ascii="Times New Roman" w:eastAsia="Times New Roman" w:hAnsi="Times New Roman" w:cs="Times New Roman"/>
           <w:b/>
           <w:bCs/>
-          <w:sz w:val="20"/>
-          <w:szCs w:val="20"/>
-        </w:rPr>
-      </w:pPr>
-      <w:r>
-        <w:rPr>
-          <w:rFonts w:ascii="Times New Roman" w:eastAsia="Times New Roman" w:hAnsi="Times New Roman" w:cs="Times New Roman"/>
-          <w:b/>
-          <w:bCs/>
+          <w:i/>
+          <w:iCs/>
+          <w:sz w:val="20"/>
+          <w:szCs w:val="20"/>
+        </w:rPr>
+      </w:pPr>
+      <w:r>
+        <w:rPr>
+          <w:rFonts w:ascii="Times New Roman" w:eastAsia="Times New Roman" w:hAnsi="Times New Roman" w:cs="Times New Roman"/>
+          <w:b/>
+          <w:bCs/>
+          <w:i/>
+          <w:iCs/>
           <w:sz w:val="20"/>
           <w:szCs w:val="20"/>
         </w:rPr>
@@ -1097,12 +972,34 @@
         <w:spacing w:after="0"/>
         <w:rPr>
           <w:rFonts w:ascii="Times New Roman" w:eastAsia="Times New Roman" w:hAnsi="Times New Roman" w:cs="Times New Roman"/>
-          <w:b/>
-          <w:bCs/>
-          <w:sz w:val="20"/>
-          <w:szCs w:val="20"/>
-        </w:rPr>
-      </w:pPr>
+          <w:sz w:val="20"/>
+          <w:szCs w:val="20"/>
+        </w:rPr>
+      </w:pPr>
+      <w:r>
+        <w:rPr>
+          <w:rFonts w:ascii="Times New Roman" w:eastAsia="Times New Roman" w:hAnsi="Times New Roman" w:cs="Times New Roman"/>
+          <w:sz w:val="20"/>
+          <w:szCs w:val="20"/>
+        </w:rPr>
+        <w:tab/>
+      </w:r>
+      <w:r>
+        <w:rPr>
+          <w:rFonts w:ascii="Times New Roman" w:eastAsia="Times New Roman" w:hAnsi="Times New Roman" w:cs="Times New Roman"/>
+          <w:sz w:val="20"/>
+          <w:szCs w:val="20"/>
+        </w:rPr>
+        <w:tab/>
+      </w:r>
+      <w:r>
+        <w:rPr>
+          <w:rFonts w:ascii="Times New Roman" w:eastAsia="Times New Roman" w:hAnsi="Times New Roman" w:cs="Times New Roman"/>
+          <w:sz w:val="20"/>
+          <w:szCs w:val="20"/>
+        </w:rPr>
+        <w:tab/>
+      </w:r>
     </w:p>
     <w:p>
       <w:pPr>
@@ -1115,6 +1012,251 @@
           <w:szCs w:val="20"/>
         </w:rPr>
       </w:pPr>
+      <w:r>
+        <w:rPr>
+          <w:rFonts w:ascii="Times New Roman" w:eastAsia="Times New Roman" w:hAnsi="Times New Roman" w:cs="Times New Roman"/>
+          <w:sz w:val="20"/>
+          <w:szCs w:val="20"/>
+        </w:rPr>
+        <w:tab/>
+      </w:r>
+      <w:r>
+        <w:rPr>
+          <w:rFonts w:ascii="Times New Roman" w:eastAsia="Times New Roman" w:hAnsi="Times New Roman" w:cs="Times New Roman"/>
+          <w:sz w:val="20"/>
+          <w:szCs w:val="20"/>
+        </w:rPr>
+        <w:tab/>
+      </w:r>
+      <w:r>
+        <w:rPr>
+          <w:rFonts w:ascii="Times New Roman" w:eastAsia="Times New Roman" w:hAnsi="Times New Roman" w:cs="Times New Roman"/>
+          <w:b/>
+          <w:bCs/>
+          <w:sz w:val="18"/>
+          <w:szCs w:val="18"/>
+        </w:rPr>
+        <w:t xml:space="preserve"> </w:t>
+      </w:r>
+      <m:oMath>
+        <m:r>
+          <w:rPr>
+            <w:rFonts w:ascii="Cambria Math" w:eastAsia="Times New Roman" w:hAnsi="Cambria Math" w:cs="Times New Roman"/>
+            <w:sz w:val="32"/>
+            <w:szCs w:val="32"/>
+          </w:rPr>
+          <m:t>t=</m:t>
+        </m:r>
+        <m:f>
+          <m:fPr>
+            <m:ctrlPr>
+              <w:rPr>
+                <w:rFonts w:ascii="Cambria Math" w:eastAsia="Times New Roman" w:hAnsi="Cambria Math" w:cs="Times New Roman"/>
+                <w:i/>
+                <w:iCs/>
+                <w:sz w:val="32"/>
+                <w:szCs w:val="32"/>
+              </w:rPr>
+            </m:ctrlPr>
+          </m:fPr>
+          <m:num>
+            <m:r>
+              <w:rPr>
+                <w:rFonts w:ascii="Cambria Math" w:eastAsia="Times New Roman" w:hAnsi="Cambria Math" w:cs="Times New Roman"/>
+                <w:sz w:val="32"/>
+                <w:szCs w:val="32"/>
+              </w:rPr>
+              <m:t>(x-</m:t>
+            </m:r>
+            <m:sSub>
+              <m:sSubPr>
+                <m:ctrlPr>
+                  <w:rPr>
+                    <w:rFonts w:ascii="Cambria Math" w:eastAsia="Times New Roman" w:hAnsi="Cambria Math" w:cs="Times New Roman"/>
+                    <w:i/>
+                    <w:iCs/>
+                    <w:sz w:val="32"/>
+                    <w:szCs w:val="32"/>
+                  </w:rPr>
+                </m:ctrlPr>
+              </m:sSubPr>
+              <m:e>
+                <m:r>
+                  <w:rPr>
+                    <w:rFonts w:ascii="Cambria Math" w:eastAsia="Times New Roman" w:hAnsi="Cambria Math" w:cs="Times New Roman"/>
+                    <w:sz w:val="32"/>
+                    <w:szCs w:val="32"/>
+                  </w:rPr>
+                  <m:t>x</m:t>
+                </m:r>
+              </m:e>
+              <m:sub>
+                <m:r>
+                  <w:rPr>
+                    <w:rFonts w:ascii="Cambria Math" w:eastAsia="Times New Roman" w:hAnsi="Cambria Math" w:cs="Times New Roman"/>
+                    <w:sz w:val="32"/>
+                    <w:szCs w:val="32"/>
+                  </w:rPr>
+                  <m:t>0</m:t>
+                </m:r>
+              </m:sub>
+            </m:sSub>
+            <m:r>
+              <w:rPr>
+                <w:rFonts w:ascii="Cambria Math" w:eastAsia="Times New Roman" w:hAnsi="Cambria Math" w:cs="Times New Roman"/>
+                <w:sz w:val="32"/>
+                <w:szCs w:val="32"/>
+              </w:rPr>
+              <m:t>)</m:t>
+            </m:r>
+          </m:num>
+          <m:den>
+            <m:r>
+              <w:rPr>
+                <w:rFonts w:ascii="Cambria Math" w:eastAsia="Times New Roman" w:hAnsi="Cambria Math" w:cs="Times New Roman"/>
+                <w:sz w:val="32"/>
+                <w:szCs w:val="32"/>
+              </w:rPr>
+              <m:t>h</m:t>
+            </m:r>
+          </m:den>
+        </m:f>
+      </m:oMath>
+      <w:r>
+        <w:rPr>
+          <w:rFonts w:ascii="Times New Roman" w:eastAsia="Times New Roman" w:hAnsi="Times New Roman" w:cs="Times New Roman"/>
+          <w:iCs/>
+          <w:sz w:val="36"/>
+          <w:szCs w:val="36"/>
+        </w:rPr>
+        <w:tab/>
+      </w:r>
+      <w:r>
+        <w:rPr>
+          <w:rFonts w:ascii="Times New Roman" w:eastAsia="Times New Roman" w:hAnsi="Times New Roman" w:cs="Times New Roman"/>
+          <w:iCs/>
+          <w:sz w:val="36"/>
+          <w:szCs w:val="36"/>
+        </w:rPr>
+        <w:t xml:space="preserve">    </w:t>
+      </w:r>
+      <w:r>
+        <w:rPr>
+          <w:rFonts w:ascii="Times New Roman" w:eastAsia="Times New Roman" w:hAnsi="Times New Roman" w:cs="Times New Roman"/>
+          <w:iCs/>
+          <w:sz w:val="40"/>
+          <w:szCs w:val="40"/>
+        </w:rPr>
+        <w:t xml:space="preserve"> </w:t>
+      </w:r>
+      <m:oMath>
+        <m:r>
+          <w:rPr>
+            <w:rFonts w:ascii="Cambria Math" w:eastAsia="Times New Roman" w:hAnsi="Cambria Math" w:cs="Times New Roman"/>
+            <w:sz w:val="28"/>
+            <w:szCs w:val="28"/>
+          </w:rPr>
+          <m:t>h=</m:t>
+        </m:r>
+        <m:sSub>
+          <m:sSubPr>
+            <m:ctrlPr>
+              <w:rPr>
+                <w:rFonts w:ascii="Cambria Math" w:eastAsia="Times New Roman" w:hAnsi="Cambria Math" w:cs="Times New Roman"/>
+                <w:i/>
+                <w:iCs/>
+                <w:sz w:val="28"/>
+                <w:szCs w:val="28"/>
+              </w:rPr>
+            </m:ctrlPr>
+          </m:sSubPr>
+          <m:e>
+            <m:r>
+              <w:rPr>
+                <w:rFonts w:ascii="Cambria Math" w:eastAsia="Times New Roman" w:hAnsi="Cambria Math" w:cs="Times New Roman"/>
+                <w:sz w:val="28"/>
+                <w:szCs w:val="28"/>
+              </w:rPr>
+              <m:t>x</m:t>
+            </m:r>
+          </m:e>
+          <m:sub>
+            <m:r>
+              <w:rPr>
+                <w:rFonts w:ascii="Cambria Math" w:eastAsia="Times New Roman" w:hAnsi="Cambria Math" w:cs="Times New Roman"/>
+                <w:sz w:val="28"/>
+                <w:szCs w:val="28"/>
+              </w:rPr>
+              <m:t>i+1</m:t>
+            </m:r>
+          </m:sub>
+        </m:sSub>
+        <m:r>
+          <w:rPr>
+            <w:rFonts w:ascii="Cambria Math" w:eastAsia="Times New Roman" w:hAnsi="Cambria Math" w:cs="Times New Roman"/>
+            <w:sz w:val="28"/>
+            <w:szCs w:val="28"/>
+          </w:rPr>
+          <m:t>-</m:t>
+        </m:r>
+        <m:sSub>
+          <m:sSubPr>
+            <m:ctrlPr>
+              <w:rPr>
+                <w:rFonts w:ascii="Cambria Math" w:eastAsia="Times New Roman" w:hAnsi="Cambria Math" w:cs="Times New Roman"/>
+                <w:i/>
+                <w:iCs/>
+                <w:sz w:val="28"/>
+                <w:szCs w:val="28"/>
+              </w:rPr>
+            </m:ctrlPr>
+          </m:sSubPr>
+          <m:e>
+            <m:r>
+              <w:rPr>
+                <w:rFonts w:ascii="Cambria Math" w:eastAsia="Times New Roman" w:hAnsi="Cambria Math" w:cs="Times New Roman"/>
+                <w:sz w:val="28"/>
+                <w:szCs w:val="28"/>
+              </w:rPr>
+              <m:t>x</m:t>
+            </m:r>
+          </m:e>
+          <m:sub>
+            <m:r>
+              <w:rPr>
+                <w:rFonts w:ascii="Cambria Math" w:eastAsia="Times New Roman" w:hAnsi="Cambria Math" w:cs="Times New Roman"/>
+                <w:sz w:val="28"/>
+                <w:szCs w:val="28"/>
+              </w:rPr>
+              <m:t>i</m:t>
+            </m:r>
+          </m:sub>
+        </m:sSub>
+        <m:r>
+          <w:rPr>
+            <w:rFonts w:ascii="Cambria Math" w:eastAsia="Times New Roman" w:hAnsi="Cambria Math" w:cs="Times New Roman"/>
+            <w:sz w:val="28"/>
+            <w:szCs w:val="28"/>
+          </w:rPr>
+          <m:t>,   i=0,1,...,n</m:t>
+        </m:r>
+        <m:r>
+          <w:rPr>
+            <w:rFonts w:ascii="Cambria Math" w:eastAsia="Times New Roman" w:hAnsi="Cambria Math" w:cs="Times New Roman"/>
+            <w:sz w:val="28"/>
+            <w:szCs w:val="28"/>
+          </w:rPr>
+          <m:t>,</m:t>
+        </m:r>
+        <m:r>
+          <w:rPr>
+            <w:rFonts w:ascii="Cambria Math" w:eastAsia="Times New Roman" w:hAnsi="Cambria Math" w:cs="Times New Roman"/>
+            <w:sz w:val="28"/>
+            <w:szCs w:val="28"/>
+          </w:rPr>
+          <m:t xml:space="preserve">  h=const</m:t>
+        </m:r>
+      </m:oMath>
     </w:p>
     <w:p>
       <w:pPr>
@@ -1356,15 +1498,7 @@
               <w:sz w:val="20"/>
               <w:szCs w:val="20"/>
             </w:rPr>
-            <m:t>-2x-</m:t>
-          </m:r>
-          <m:r>
-            <w:rPr>
-              <w:rFonts w:ascii="Cambria Math" w:eastAsia="Times New Roman" w:hAnsi="Cambria Math" w:cs="Times New Roman"/>
-              <w:sz w:val="20"/>
-              <w:szCs w:val="20"/>
-            </w:rPr>
-            <m:t>5</m:t>
+            <m:t>-2x-5</m:t>
           </m:r>
         </m:oMath>
       </m:oMathPara>
@@ -1537,7 +1671,6 @@
         <w:rPr>
           <w:noProof/>
         </w:rPr>
-        <w:lastRenderedPageBreak/>
         <w:drawing>
           <wp:anchor distT="0" distB="0" distL="114300" distR="114300" simplePos="0" relativeHeight="251659264" behindDoc="0" locked="0" layoutInCell="1" allowOverlap="1" wp14:anchorId="033B8BC1" wp14:editId="1DF271EF">
             <wp:simplePos x="0" y="0"/>
@@ -1644,15 +1777,7 @@
               <w:sz w:val="20"/>
               <w:szCs w:val="20"/>
             </w:rPr>
-            <m:t>=</m:t>
-          </m:r>
-          <m:r>
-            <w:rPr>
-              <w:rFonts w:ascii="Cambria Math" w:eastAsia="Times New Roman" w:hAnsi="Cambria Math" w:cs="Times New Roman"/>
-              <w:sz w:val="20"/>
-              <w:szCs w:val="20"/>
-            </w:rPr>
-            <m:t>sin</m:t>
+            <m:t>=sin</m:t>
           </m:r>
           <m:d>
             <m:dPr>
@@ -1725,15 +1850,7 @@
           <w:sz w:val="20"/>
           <w:szCs w:val="20"/>
         </w:rPr>
-        <w:t xml:space="preserve">Dla </w:t>
-      </w:r>
-      <w:r>
-        <w:rPr>
-          <w:rFonts w:ascii="Times New Roman" w:eastAsia="Times New Roman" w:hAnsi="Times New Roman" w:cs="Times New Roman"/>
-          <w:sz w:val="20"/>
-          <w:szCs w:val="20"/>
-        </w:rPr>
-        <w:t>20</w:t>
+        <w:t>Dla 20</w:t>
       </w:r>
       <w:r>
         <w:rPr>
@@ -2028,15 +2145,7 @@
           <w:sz w:val="20"/>
           <w:szCs w:val="20"/>
         </w:rPr>
-        <w:t xml:space="preserve">Dla </w:t>
-      </w:r>
-      <w:r>
-        <w:rPr>
-          <w:rFonts w:ascii="Times New Roman" w:eastAsia="Times New Roman" w:hAnsi="Times New Roman" w:cs="Times New Roman"/>
-          <w:sz w:val="20"/>
-          <w:szCs w:val="20"/>
-        </w:rPr>
-        <w:t>5</w:t>
+        <w:t>Dla 5</w:t>
       </w:r>
       <w:r>
         <w:rPr>
@@ -2429,7 +2538,7 @@
     </w:p>
     <w:p>
       <w:pPr>
-        <w:pStyle w:val="ListParagraph"/>
+        <w:pStyle w:val="Akapitzlist"/>
         <w:numPr>
           <w:ilvl w:val="0"/>
           <w:numId w:val="1"/>
@@ -2451,7 +2560,7 @@
     </w:p>
     <w:p>
       <w:pPr>
-        <w:pStyle w:val="ListParagraph"/>
+        <w:pStyle w:val="Akapitzlist"/>
         <w:numPr>
           <w:ilvl w:val="0"/>
           <w:numId w:val="1"/>
@@ -2481,7 +2590,7 @@
     </w:p>
     <w:p>
       <w:pPr>
-        <w:pStyle w:val="ListParagraph"/>
+        <w:pStyle w:val="Akapitzlist"/>
         <w:numPr>
           <w:ilvl w:val="0"/>
           <w:numId w:val="1"/>
@@ -2498,12 +2607,30 @@
           <w:sz w:val="20"/>
           <w:szCs w:val="20"/>
         </w:rPr>
-        <w:t>Metoda Lagrange’a bardzo dobrze radzi sobie z funkcjami wielomianowymi, natomiast gorzej z trygonometrycznymi, wykładniczymi, czy z wartością bezwzględną.</w:t>
-      </w:r>
-    </w:p>
-    <w:p>
-      <w:pPr>
-        <w:pStyle w:val="ListParagraph"/>
+        <w:t xml:space="preserve">Metoda </w:t>
+      </w:r>
+      <w:proofErr w:type="spellStart"/>
+      <w:r>
+        <w:rPr>
+          <w:rFonts w:eastAsiaTheme="minorEastAsia"/>
+          <w:sz w:val="20"/>
+          <w:szCs w:val="20"/>
+        </w:rPr>
+        <w:t>Lagrange’a</w:t>
+      </w:r>
+      <w:proofErr w:type="spellEnd"/>
+      <w:r>
+        <w:rPr>
+          <w:rFonts w:eastAsiaTheme="minorEastAsia"/>
+          <w:sz w:val="20"/>
+          <w:szCs w:val="20"/>
+        </w:rPr>
+        <w:t xml:space="preserve"> bardzo dobrze radzi sobie z funkcjami wielomianowymi, natomiast gorzej z trygonometrycznymi, wykładniczymi, czy z wartością bezwzględną.</w:t>
+      </w:r>
+    </w:p>
+    <w:p>
+      <w:pPr>
+        <w:pStyle w:val="Akapitzlist"/>
         <w:numPr>
           <w:ilvl w:val="0"/>
           <w:numId w:val="1"/>
@@ -3605,18 +3732,18 @@
     <w:lsdException w:name="Unresolved Mention" w:semiHidden="1" w:unhideWhenUsed="1"/>
     <w:lsdException w:name="Smart Link" w:semiHidden="1" w:unhideWhenUsed="1"/>
   </w:latentStyles>
-  <w:style w:type="paragraph" w:default="1" w:styleId="Normal">
+  <w:style w:type="paragraph" w:default="1" w:styleId="Normalny">
     <w:name w:val="Normal"/>
     <w:qFormat/>
     <w:rsid w:val="00B96BDE"/>
   </w:style>
-  <w:style w:type="character" w:default="1" w:styleId="DefaultParagraphFont">
+  <w:style w:type="character" w:default="1" w:styleId="Domylnaczcionkaakapitu">
     <w:name w:val="Default Paragraph Font"/>
     <w:uiPriority w:val="1"/>
     <w:semiHidden/>
     <w:unhideWhenUsed/>
   </w:style>
-  <w:style w:type="table" w:default="1" w:styleId="TableNormal">
+  <w:style w:type="table" w:default="1" w:styleId="Standardowy">
     <w:name w:val="Normal Table"/>
     <w:uiPriority w:val="99"/>
     <w:semiHidden/>
@@ -3631,15 +3758,15 @@
       </w:tblCellMar>
     </w:tblPr>
   </w:style>
-  <w:style w:type="numbering" w:default="1" w:styleId="NoList">
+  <w:style w:type="numbering" w:default="1" w:styleId="Bezlisty">
     <w:name w:val="No List"/>
     <w:uiPriority w:val="99"/>
     <w:semiHidden/>
     <w:unhideWhenUsed/>
   </w:style>
-  <w:style w:type="table" w:styleId="TableGrid">
+  <w:style w:type="table" w:styleId="Tabela-Siatka">
     <w:name w:val="Table Grid"/>
-    <w:basedOn w:val="TableNormal"/>
+    <w:basedOn w:val="Standardowy"/>
     <w:uiPriority w:val="59"/>
     <w:rsid w:val="00FB4123"/>
     <w:pPr>
@@ -3656,9 +3783,9 @@
       </w:tblBorders>
     </w:tblPr>
   </w:style>
-  <w:style w:type="paragraph" w:styleId="ListParagraph">
+  <w:style w:type="paragraph" w:styleId="Akapitzlist">
     <w:name w:val="List Paragraph"/>
-    <w:basedOn w:val="Normal"/>
+    <w:basedOn w:val="Normalny"/>
     <w:uiPriority w:val="34"/>
     <w:qFormat/>
     <w:pPr>
@@ -3666,9 +3793,9 @@
       <w:contextualSpacing/>
     </w:pPr>
   </w:style>
-  <w:style w:type="character" w:styleId="PlaceholderText">
+  <w:style w:type="character" w:styleId="Tekstzastpczy">
     <w:name w:val="Placeholder Text"/>
-    <w:basedOn w:val="DefaultParagraphFont"/>
+    <w:basedOn w:val="Domylnaczcionkaakapitu"/>
     <w:uiPriority w:val="99"/>
     <w:semiHidden/>
     <w:rsid w:val="008429D9"/>
@@ -3676,10 +3803,10 @@
       <w:color w:val="808080"/>
     </w:rPr>
   </w:style>
-  <w:style w:type="paragraph" w:styleId="Caption">
+  <w:style w:type="paragraph" w:styleId="Legenda">
     <w:name w:val="caption"/>
-    <w:basedOn w:val="Normal"/>
-    <w:next w:val="Normal"/>
+    <w:basedOn w:val="Normalny"/>
+    <w:next w:val="Normalny"/>
     <w:uiPriority w:val="35"/>
     <w:unhideWhenUsed/>
     <w:qFormat/>

</xml_diff>

<commit_message>
Sprawko i schemat Hornera
</commit_message>
<xml_diff>
--- a/Zadanie3/Irrelevant/MN_IS4_Zadanie3_g1-sprawozdanie.docx
+++ b/Zadanie3/Irrelevant/MN_IS4_Zadanie3_g1-sprawozdanie.docx
@@ -945,6 +945,7 @@
     <w:p>
       <w:pPr>
         <w:spacing w:after="0"/>
+        <w:ind w:left="798"/>
         <w:jc w:val="center"/>
         <w:rPr>
           <w:rFonts w:ascii="Times New Roman" w:eastAsia="Times New Roman" w:hAnsi="Times New Roman" w:cs="Times New Roman"/>
@@ -1156,17 +1157,32 @@
             </m:r>
           </m:sub>
         </m:sSub>
-        <m:r>
-          <m:rPr>
-            <m:sty m:val="p"/>
-          </m:rPr>
-          <w:rPr>
-            <w:rFonts w:ascii="Cambria Math" w:eastAsia="Times New Roman" w:hAnsi="Cambria Math" w:cs="Times New Roman"/>
-            <w:sz w:val="28"/>
-            <w:szCs w:val="28"/>
-          </w:rPr>
-          <m:t>⇒</m:t>
-        </m:r>
+        <m:groupChr>
+          <m:groupChrPr>
+            <m:chr m:val="⇒"/>
+            <m:vertJc m:val="bot"/>
+            <m:ctrlPr>
+              <w:rPr>
+                <w:rFonts w:ascii="Cambria Math" w:eastAsia="Times New Roman" w:hAnsi="Cambria Math" w:cs="Times New Roman"/>
+                <w:sz w:val="28"/>
+                <w:szCs w:val="28"/>
+              </w:rPr>
+            </m:ctrlPr>
+          </m:groupChrPr>
+          <m:e>
+            <m:r>
+              <m:rPr>
+                <m:nor/>
+              </m:rPr>
+              <w:rPr>
+                <w:rFonts w:ascii="Cambria Math" w:eastAsia="Times New Roman" w:hAnsi="Cambria Math" w:cs="Times New Roman"/>
+                <w:sz w:val="28"/>
+                <w:szCs w:val="28"/>
+              </w:rPr>
+              <m:t>z  równoodległości argumentów</m:t>
+            </m:r>
+          </m:e>
+        </m:groupChr>
         <m:r>
           <w:rPr>
             <w:rFonts w:ascii="Cambria Math" w:eastAsia="Times New Roman" w:hAnsi="Cambria Math" w:cs="Times New Roman"/>
@@ -1591,7 +1607,7 @@
           <w:noProof/>
         </w:rPr>
         <w:drawing>
-          <wp:anchor distT="0" distB="0" distL="114300" distR="114300" simplePos="0" relativeHeight="251659264" behindDoc="0" locked="0" layoutInCell="1" allowOverlap="1" wp14:anchorId="033B8BC1" wp14:editId="1DF271EF">
+          <wp:anchor distT="0" distB="0" distL="114300" distR="114300" simplePos="0" relativeHeight="251659264" behindDoc="0" locked="0" layoutInCell="1" allowOverlap="1" wp14:anchorId="033B8BC1" wp14:editId="3A1D9119">
             <wp:simplePos x="0" y="0"/>
             <wp:positionH relativeFrom="margin">
               <wp:align>left</wp:align>
@@ -1905,7 +1921,7 @@
           <w:noProof/>
         </w:rPr>
         <w:drawing>
-          <wp:anchor distT="0" distB="0" distL="114300" distR="114300" simplePos="0" relativeHeight="251660288" behindDoc="0" locked="0" layoutInCell="1" allowOverlap="1" wp14:anchorId="48218315" wp14:editId="5EBC76BF">
+          <wp:anchor distT="0" distB="0" distL="114300" distR="114300" simplePos="0" relativeHeight="251660288" behindDoc="0" locked="0" layoutInCell="1" allowOverlap="1" wp14:anchorId="48218315" wp14:editId="098774CF">
             <wp:simplePos x="0" y="0"/>
             <wp:positionH relativeFrom="margin">
               <wp:align>left</wp:align>
@@ -2140,76 +2156,21 @@
           <w:szCs w:val="20"/>
         </w:rPr>
       </w:pPr>
-    </w:p>
-    <w:p>
-      <w:pPr>
-        <w:rPr>
-          <w:rFonts w:ascii="Times New Roman" w:eastAsia="Times New Roman" w:hAnsi="Times New Roman" w:cs="Times New Roman"/>
-          <w:b/>
-          <w:bCs/>
-          <w:sz w:val="20"/>
-          <w:szCs w:val="20"/>
-        </w:rPr>
-      </w:pPr>
-    </w:p>
-    <w:p>
-      <w:pPr>
-        <w:rPr>
-          <w:rFonts w:ascii="Times New Roman" w:eastAsia="Times New Roman" w:hAnsi="Times New Roman" w:cs="Times New Roman"/>
-          <w:b/>
-          <w:bCs/>
-          <w:sz w:val="20"/>
-          <w:szCs w:val="20"/>
-        </w:rPr>
-      </w:pPr>
-    </w:p>
-    <w:p>
-      <w:pPr>
-        <w:rPr>
-          <w:rFonts w:ascii="Times New Roman" w:eastAsia="Times New Roman" w:hAnsi="Times New Roman" w:cs="Times New Roman"/>
-          <w:b/>
-          <w:bCs/>
-          <w:sz w:val="20"/>
-          <w:szCs w:val="20"/>
-        </w:rPr>
-      </w:pPr>
-    </w:p>
-    <w:p>
-      <w:pPr>
-        <w:rPr>
-          <w:rFonts w:ascii="Times New Roman" w:eastAsia="Times New Roman" w:hAnsi="Times New Roman" w:cs="Times New Roman"/>
-          <w:b/>
-          <w:bCs/>
-          <w:sz w:val="20"/>
-          <w:szCs w:val="20"/>
-        </w:rPr>
-      </w:pPr>
-    </w:p>
-    <w:p>
-      <w:pPr>
-        <w:rPr>
-          <w:rFonts w:ascii="Times New Roman" w:eastAsia="Times New Roman" w:hAnsi="Times New Roman" w:cs="Times New Roman"/>
-          <w:b/>
-          <w:bCs/>
-          <w:sz w:val="20"/>
-          <w:szCs w:val="20"/>
-        </w:rPr>
-      </w:pPr>
       <w:r>
         <w:rPr>
           <w:noProof/>
         </w:rPr>
         <w:lastRenderedPageBreak/>
         <w:drawing>
-          <wp:anchor distT="0" distB="0" distL="114300" distR="114300" simplePos="0" relativeHeight="251661312" behindDoc="0" locked="0" layoutInCell="1" allowOverlap="1" wp14:anchorId="4F584F4C" wp14:editId="70E418BA">
+          <wp:anchor distT="0" distB="0" distL="114300" distR="114300" simplePos="0" relativeHeight="251661312" behindDoc="0" locked="0" layoutInCell="1" allowOverlap="1" wp14:anchorId="4F584F4C" wp14:editId="77714B7E">
             <wp:simplePos x="0" y="0"/>
             <wp:positionH relativeFrom="margin">
-              <wp:posOffset>120650</wp:posOffset>
+              <wp:posOffset>40831</wp:posOffset>
             </wp:positionH>
             <wp:positionV relativeFrom="paragraph">
-              <wp:posOffset>260985</wp:posOffset>
+              <wp:posOffset>106898</wp:posOffset>
             </wp:positionV>
-            <wp:extent cx="4330700" cy="3424555"/>
+            <wp:extent cx="4330700" cy="3234055"/>
             <wp:effectExtent l="0" t="0" r="0" b="4445"/>
             <wp:wrapSquare wrapText="bothSides"/>
             <wp:docPr id="4" name="Picture 4"/>
@@ -2238,7 +2199,7 @@
                   <pic:spPr>
                     <a:xfrm>
                       <a:off x="0" y="0"/>
-                      <a:ext cx="4330700" cy="3424555"/>
+                      <a:ext cx="4330700" cy="3234055"/>
                     </a:xfrm>
                     <a:prstGeom prst="rect">
                       <a:avLst/>

</xml_diff>